<commit_message>
little code cleanup, documentation update
</commit_message>
<xml_diff>
--- a/Dokumentation.docx
+++ b/Dokumentation.docx
@@ -72,6 +72,9 @@
       </w:r>
     </w:p>
     <w:p>
+      <w:pPr>
+        <w:jc w:val="both"/>
+      </w:pPr>
       <w:r>
         <w:t xml:space="preserve">Programmiert wurde teilweise ausschließlich innerhalb der Blender Arbeitsumgebung, teilweise auch mit </w:t>
       </w:r>
@@ -83,6 +86,277 @@
       <w:r>
         <w:t xml:space="preserve"> und anschließender Übertragung des Codes in Blender.</w:t>
       </w:r>
+    </w:p>
+    <w:p>
+      <w:pPr>
+        <w:pStyle w:val="berschrift1"/>
+        <w:jc w:val="both"/>
+      </w:pPr>
+      <w:r>
+        <w:t>Klassen und Methoden</w:t>
+      </w:r>
+    </w:p>
+    <w:p>
+      <w:pPr>
+        <w:jc w:val="both"/>
+      </w:pPr>
+      <w:proofErr w:type="spellStart"/>
+      <w:r>
+        <w:t>ViewLightningPanel</w:t>
+      </w:r>
+      <w:proofErr w:type="spellEnd"/>
+      <w:r>
+        <w:t>: Definiert, unter welchen Tabs das neue Menü erreichbar ist</w:t>
+      </w:r>
+    </w:p>
+    <w:p>
+      <w:pPr>
+        <w:jc w:val="both"/>
+      </w:pPr>
+      <w:proofErr w:type="spellStart"/>
+      <w:r>
+        <w:t>LampAdjustPanel</w:t>
+      </w:r>
+      <w:proofErr w:type="spellEnd"/>
+      <w:r>
+        <w:t xml:space="preserve"> / </w:t>
+      </w:r>
+      <w:proofErr w:type="spellStart"/>
+      <w:r>
+        <w:t>SetupSelectionPanel</w:t>
+      </w:r>
+      <w:proofErr w:type="spellEnd"/>
+      <w:r>
+        <w:t xml:space="preserve">: Enthält Namen, ID und mehr für eines der Panel im neuen Menü. Enthält die </w:t>
+      </w:r>
+      <w:proofErr w:type="spellStart"/>
+      <w:proofErr w:type="gramStart"/>
+      <w:r>
+        <w:t>draw</w:t>
+      </w:r>
+      <w:proofErr w:type="spellEnd"/>
+      <w:r>
+        <w:t>(</w:t>
+      </w:r>
+      <w:proofErr w:type="gramEnd"/>
+      <w:r>
+        <w:t>) Methode, welche dem Panel Buttons und entsprechende Funktionen zuweist.</w:t>
+      </w:r>
+    </w:p>
+    <w:p>
+      <w:pPr>
+        <w:jc w:val="both"/>
+      </w:pPr>
+      <w:proofErr w:type="spellStart"/>
+      <w:r>
+        <w:t>ColourOperator</w:t>
+      </w:r>
+      <w:proofErr w:type="spellEnd"/>
+      <w:r>
+        <w:t xml:space="preserve">: Operator für den Button zur Farbwahl. Lädt bei Klick drei Slider mit Min und Max Werten, jeweils für Rot, Grün und Blau, die dann an die </w:t>
+      </w:r>
+      <w:proofErr w:type="spellStart"/>
+      <w:proofErr w:type="gramStart"/>
+      <w:r>
+        <w:t>SetColour</w:t>
+      </w:r>
+      <w:proofErr w:type="spellEnd"/>
+      <w:r>
+        <w:t>(</w:t>
+      </w:r>
+      <w:proofErr w:type="gramEnd"/>
+      <w:r>
+        <w:t>) Methode weitergegeben werden.</w:t>
+      </w:r>
+    </w:p>
+    <w:p>
+      <w:pPr>
+        <w:jc w:val="both"/>
+      </w:pPr>
+      <w:proofErr w:type="spellStart"/>
+      <w:r>
+        <w:t>BrightnessOperator</w:t>
+      </w:r>
+      <w:proofErr w:type="spellEnd"/>
+      <w:r>
+        <w:t xml:space="preserve">: Operator für den Button zur Einstellung der Helligkeit der Lampen. Lädt bei </w:t>
+      </w:r>
+      <w:r>
+        <w:t xml:space="preserve">Klick einen Slider mit Min und Max Wert, der dann bei einer Iteration durch alle Objekte vom Typ LAMP an die </w:t>
+      </w:r>
+      <w:proofErr w:type="spellStart"/>
+      <w:proofErr w:type="gramStart"/>
+      <w:r>
+        <w:t>SetLampStrength</w:t>
+      </w:r>
+      <w:proofErr w:type="spellEnd"/>
+      <w:r>
+        <w:t>(</w:t>
+      </w:r>
+      <w:proofErr w:type="gramEnd"/>
+      <w:r>
+        <w:t>) übergeben wird.</w:t>
+      </w:r>
+    </w:p>
+    <w:p>
+      <w:pPr>
+        <w:jc w:val="both"/>
+      </w:pPr>
+      <w:proofErr w:type="spellStart"/>
+      <w:r>
+        <w:t>SelectPortraitSetup</w:t>
+      </w:r>
+      <w:proofErr w:type="spellEnd"/>
+      <w:r>
+        <w:t>:</w:t>
+      </w:r>
+    </w:p>
+    <w:p>
+      <w:pPr>
+        <w:jc w:val="both"/>
+      </w:pPr>
+      <w:proofErr w:type="spellStart"/>
+      <w:r>
+        <w:t>SelectGritSetup</w:t>
+      </w:r>
+      <w:proofErr w:type="spellEnd"/>
+      <w:r>
+        <w:t>:</w:t>
+      </w:r>
+    </w:p>
+    <w:p>
+      <w:pPr>
+        <w:jc w:val="both"/>
+      </w:pPr>
+      <w:proofErr w:type="spellStart"/>
+      <w:r>
+        <w:t>SelectPackshotSetup</w:t>
+      </w:r>
+      <w:proofErr w:type="spellEnd"/>
+      <w:r>
+        <w:t>:</w:t>
+      </w:r>
+    </w:p>
+    <w:p>
+      <w:pPr>
+        <w:jc w:val="both"/>
+      </w:pPr>
+      <w:proofErr w:type="spellStart"/>
+      <w:r>
+        <w:rPr>
+          <w:lang w:val="en-US"/>
+        </w:rPr>
+        <w:t>SwitchOffAllLampsOperator</w:t>
+      </w:r>
+      <w:proofErr w:type="spellEnd"/>
+      <w:r>
+        <w:rPr>
+          <w:lang w:val="en-US"/>
+        </w:rPr>
+        <w:t xml:space="preserve">: Operator </w:t>
+      </w:r>
+      <w:proofErr w:type="spellStart"/>
+      <w:r>
+        <w:rPr>
+          <w:lang w:val="en-US"/>
+        </w:rPr>
+        <w:t>für</w:t>
+      </w:r>
+      <w:proofErr w:type="spellEnd"/>
+      <w:r>
+        <w:rPr>
+          <w:lang w:val="en-US"/>
+        </w:rPr>
+        <w:t xml:space="preserve"> den Switch Button. </w:t>
+      </w:r>
+      <w:r>
+        <w:t>Iteriert durch alle Objekte i</w:t>
+      </w:r>
+      <w:r>
+        <w:t xml:space="preserve">n der Szene vom Typ LAMP, speichert die aktuelle Einstellung der Helligkeit </w:t>
+      </w:r>
+      <w:r>
+        <w:t xml:space="preserve">mittels der </w:t>
+      </w:r>
+      <w:proofErr w:type="spellStart"/>
+      <w:proofErr w:type="gramStart"/>
+      <w:r>
+        <w:t>GetLampStrength</w:t>
+      </w:r>
+      <w:proofErr w:type="spellEnd"/>
+      <w:r>
+        <w:t>(</w:t>
+      </w:r>
+      <w:proofErr w:type="gramEnd"/>
+      <w:r>
+        <w:t xml:space="preserve">) </w:t>
+      </w:r>
+      <w:r>
+        <w:t xml:space="preserve">und stellt diese durch Aufruf der </w:t>
+      </w:r>
+      <w:proofErr w:type="spellStart"/>
+      <w:r>
+        <w:t>SetLampStrength</w:t>
+      </w:r>
+      <w:proofErr w:type="spellEnd"/>
+      <w:r>
+        <w:t>() auf 0. Bei erneuter Betätigung des Buttons wird die Helligkeit der Lampen auf den zwischengespeicherten Wert zurückgesetzt.</w:t>
+      </w:r>
+    </w:p>
+    <w:p>
+      <w:pPr>
+        <w:jc w:val="both"/>
+      </w:pPr>
+      <w:proofErr w:type="spellStart"/>
+      <w:r>
+        <w:t>SetColour</w:t>
+      </w:r>
+      <w:proofErr w:type="spellEnd"/>
+      <w:r>
+        <w:t>: Iteriert durch die Objekte in der Szene vom Typ LAMP und setzt die übergebenen Werte für Rot, Grün und Blau.</w:t>
+      </w:r>
+    </w:p>
+    <w:p>
+      <w:pPr>
+        <w:jc w:val="both"/>
+      </w:pPr>
+      <w:proofErr w:type="spellStart"/>
+      <w:r>
+        <w:t>SetLampStrength</w:t>
+      </w:r>
+      <w:proofErr w:type="spellEnd"/>
+      <w:r>
+        <w:t>: Setzt die Helligkeit für die übergebene Lampe auf den übergebenen Wert.</w:t>
+      </w:r>
+    </w:p>
+    <w:p>
+      <w:pPr>
+        <w:jc w:val="both"/>
+      </w:pPr>
+      <w:proofErr w:type="spellStart"/>
+      <w:r>
+        <w:lastRenderedPageBreak/>
+        <w:t>GetLampStrength</w:t>
+      </w:r>
+      <w:proofErr w:type="spellEnd"/>
+      <w:r>
+        <w:t>: Gibt den Wert der Helligkeit für die übergebene Lampe zurück.</w:t>
+      </w:r>
+    </w:p>
+    <w:p>
+      <w:pPr>
+        <w:jc w:val="both"/>
+      </w:pPr>
+      <w:proofErr w:type="spellStart"/>
+      <w:r>
+        <w:t>SelectAllLampsOperator</w:t>
+      </w:r>
+      <w:proofErr w:type="spellEnd"/>
+      <w:r>
+        <w:t>: Iteriert durch alle Objekte in der Szene und deaktiviert alle, die nicht vom Typ LAMP sind, bzw. aktiviert alle, die vom Typ LAMP sind.</w:t>
+      </w:r>
+      <w:bookmarkStart w:id="0" w:name="_GoBack"/>
+      <w:bookmarkEnd w:id="0"/>
     </w:p>
     <w:p>
       <w:pPr>
@@ -100,6 +374,7 @@
           <w:ilvl w:val="0"/>
           <w:numId w:val="1"/>
         </w:numPr>
+        <w:jc w:val="both"/>
       </w:pPr>
       <w:r>
         <w:t xml:space="preserve">Es kann auftreten, dass die Buttons zur Anpassung der Lichtsituation auf die falschen Objekte in der Szene verweisen, wenn </w:t>
@@ -115,15 +390,22 @@
           <w:ilvl w:val="0"/>
           <w:numId w:val="1"/>
         </w:numPr>
-      </w:pPr>
-      <w:r>
-        <w:t xml:space="preserve">Obwohl der Code es nicht erlauben sollte, wird beim Betätigen des „Switch“ Buttons immer die letzte Lampe in der Szene ignoriert, was dazu führt dass </w:t>
+        <w:jc w:val="both"/>
+      </w:pPr>
+      <w:r>
+        <w:t xml:space="preserve">Obwohl der Code es nicht erlauben sollte, wird beim Betätigen des „Switch“ Buttons immer die letzte Lampe in der Szene ignoriert, was dazu </w:t>
+      </w:r>
+      <w:proofErr w:type="gramStart"/>
+      <w:r>
+        <w:t>führt</w:t>
+      </w:r>
+      <w:proofErr w:type="gramEnd"/>
+      <w:r>
+        <w:t xml:space="preserve"> dass </w:t>
       </w:r>
       <w:r>
         <w:t>alle Lampen bis auf die letzte aus gehen während die letzte eingeschaltet wird und umgekehrt.</w:t>
       </w:r>
-      <w:bookmarkStart w:id="0" w:name="_GoBack"/>
-      <w:bookmarkEnd w:id="0"/>
     </w:p>
     <w:p>
       <w:pPr>
@@ -169,6 +451,7 @@
         </w:pBdr>
         <w:shd w:val="clear" w:color="auto" w:fill="FFFFFF"/>
         <w:spacing w:beforeAutospacing="1" w:after="0" w:afterAutospacing="1" w:line="210" w:lineRule="atLeast"/>
+        <w:jc w:val="both"/>
         <w:rPr>
           <w:rFonts w:ascii="Consolas" w:eastAsia="Times New Roman" w:hAnsi="Consolas" w:cs="Times New Roman"/>
           <w:color w:val="5C5C5C"/>
@@ -300,6 +583,7 @@
         </w:pBdr>
         <w:shd w:val="clear" w:color="auto" w:fill="F8F8F8"/>
         <w:spacing w:beforeAutospacing="1" w:after="0" w:afterAutospacing="1" w:line="210" w:lineRule="atLeast"/>
+        <w:jc w:val="both"/>
         <w:rPr>
           <w:rFonts w:ascii="Consolas" w:eastAsia="Times New Roman" w:hAnsi="Consolas" w:cs="Times New Roman"/>
           <w:color w:val="5C5C5C"/>
@@ -379,6 +663,7 @@
         </w:pBdr>
         <w:shd w:val="clear" w:color="auto" w:fill="FFFFFF"/>
         <w:spacing w:beforeAutospacing="1" w:after="0" w:afterAutospacing="1" w:line="210" w:lineRule="atLeast"/>
+        <w:jc w:val="both"/>
         <w:rPr>
           <w:rFonts w:ascii="Consolas" w:eastAsia="Times New Roman" w:hAnsi="Consolas" w:cs="Times New Roman"/>
           <w:color w:val="5C5C5C"/>
@@ -471,6 +756,7 @@
         </w:pBdr>
         <w:shd w:val="clear" w:color="auto" w:fill="F8F8F8"/>
         <w:spacing w:beforeAutospacing="1" w:after="0" w:afterAutospacing="1" w:line="210" w:lineRule="atLeast"/>
+        <w:jc w:val="both"/>
         <w:rPr>
           <w:rFonts w:ascii="Consolas" w:eastAsia="Times New Roman" w:hAnsi="Consolas" w:cs="Times New Roman"/>
           <w:color w:val="5C5C5C"/>
@@ -576,6 +862,7 @@
         </w:pBdr>
         <w:shd w:val="clear" w:color="auto" w:fill="FFFFFF"/>
         <w:spacing w:beforeAutospacing="1" w:after="0" w:afterAutospacing="1" w:line="210" w:lineRule="atLeast"/>
+        <w:jc w:val="both"/>
         <w:rPr>
           <w:rFonts w:ascii="Consolas" w:eastAsia="Times New Roman" w:hAnsi="Consolas" w:cs="Times New Roman"/>
           <w:color w:val="5C5C5C"/>
@@ -681,6 +968,7 @@
         </w:pBdr>
         <w:shd w:val="clear" w:color="auto" w:fill="F8F8F8"/>
         <w:spacing w:beforeAutospacing="1" w:after="0" w:afterAutospacing="1" w:line="210" w:lineRule="atLeast"/>
+        <w:jc w:val="both"/>
         <w:rPr>
           <w:rFonts w:ascii="Consolas" w:eastAsia="Times New Roman" w:hAnsi="Consolas" w:cs="Times New Roman"/>
           <w:color w:val="5C5C5C"/>
@@ -800,6 +1088,7 @@
         </w:pBdr>
         <w:shd w:val="clear" w:color="auto" w:fill="FFFFFF"/>
         <w:spacing w:beforeAutospacing="1" w:after="0" w:afterAutospacing="1" w:line="210" w:lineRule="atLeast"/>
+        <w:jc w:val="both"/>
         <w:rPr>
           <w:rFonts w:ascii="Consolas" w:eastAsia="Times New Roman" w:hAnsi="Consolas" w:cs="Times New Roman"/>
           <w:color w:val="5C5C5C"/>
@@ -920,6 +1209,7 @@
         </w:pBdr>
         <w:shd w:val="clear" w:color="auto" w:fill="F8F8F8"/>
         <w:spacing w:beforeAutospacing="1" w:after="0" w:afterAutospacing="1" w:line="210" w:lineRule="atLeast"/>
+        <w:jc w:val="both"/>
         <w:rPr>
           <w:rFonts w:ascii="Consolas" w:eastAsia="Times New Roman" w:hAnsi="Consolas" w:cs="Times New Roman"/>
           <w:color w:val="5C5C5C"/>
@@ -999,6 +1289,7 @@
         </w:pBdr>
         <w:shd w:val="clear" w:color="auto" w:fill="FFFFFF"/>
         <w:spacing w:beforeAutospacing="1" w:after="0" w:afterAutospacing="1" w:line="210" w:lineRule="atLeast"/>
+        <w:jc w:val="both"/>
         <w:rPr>
           <w:rFonts w:ascii="Consolas" w:eastAsia="Times New Roman" w:hAnsi="Consolas" w:cs="Times New Roman"/>
           <w:color w:val="5C5C5C"/>
@@ -1030,6 +1321,7 @@
         </w:pBdr>
         <w:shd w:val="clear" w:color="auto" w:fill="F8F8F8"/>
         <w:spacing w:beforeAutospacing="1" w:after="0" w:afterAutospacing="1" w:line="210" w:lineRule="atLeast"/>
+        <w:jc w:val="both"/>
         <w:rPr>
           <w:rFonts w:ascii="Consolas" w:eastAsia="Times New Roman" w:hAnsi="Consolas" w:cs="Times New Roman"/>
           <w:color w:val="5C5C5C"/>
@@ -1047,7 +1339,6 @@
           <w:bdr w:val="none" w:sz="0" w:space="0" w:color="auto" w:frame="1"/>
           <w:lang w:eastAsia="de-DE"/>
         </w:rPr>
-        <w:lastRenderedPageBreak/>
         <w:t>    </w:t>
       </w:r>
       <w:proofErr w:type="spellStart"/>
@@ -1123,6 +1414,7 @@
         </w:pBdr>
         <w:shd w:val="clear" w:color="auto" w:fill="FFFFFF"/>
         <w:spacing w:beforeAutospacing="1" w:after="0" w:afterAutospacing="1" w:line="210" w:lineRule="atLeast"/>
+        <w:jc w:val="both"/>
         <w:rPr>
           <w:rFonts w:ascii="Consolas" w:eastAsia="Times New Roman" w:hAnsi="Consolas" w:cs="Times New Roman"/>
           <w:color w:val="5C5C5C"/>
@@ -1221,6 +1513,7 @@
         </w:pBdr>
         <w:shd w:val="clear" w:color="auto" w:fill="FFFFFF"/>
         <w:spacing w:beforeAutospacing="1" w:after="0" w:afterAutospacing="1" w:line="210" w:lineRule="atLeast"/>
+        <w:jc w:val="both"/>
         <w:rPr>
           <w:rFonts w:ascii="Consolas" w:eastAsia="Times New Roman" w:hAnsi="Consolas" w:cs="Times New Roman"/>
           <w:color w:val="5C5C5C"/>
@@ -1320,6 +1613,7 @@
         </w:pBdr>
         <w:shd w:val="clear" w:color="auto" w:fill="F8F8F8"/>
         <w:spacing w:beforeAutospacing="1" w:after="0" w:afterAutospacing="1" w:line="210" w:lineRule="atLeast"/>
+        <w:jc w:val="both"/>
         <w:rPr>
           <w:rFonts w:ascii="Consolas" w:eastAsia="Times New Roman" w:hAnsi="Consolas" w:cs="Times New Roman"/>
           <w:color w:val="5C5C5C"/>
@@ -1419,6 +1713,7 @@
         </w:pBdr>
         <w:shd w:val="clear" w:color="auto" w:fill="FFFFFF"/>
         <w:spacing w:beforeAutospacing="1" w:after="0" w:afterAutospacing="1" w:line="210" w:lineRule="atLeast"/>
+        <w:jc w:val="both"/>
         <w:rPr>
           <w:rFonts w:ascii="Consolas" w:eastAsia="Times New Roman" w:hAnsi="Consolas" w:cs="Times New Roman"/>
           <w:color w:val="5C5C5C"/>
@@ -1545,6 +1840,7 @@
         </w:pBdr>
         <w:shd w:val="clear" w:color="auto" w:fill="FFFFFF"/>
         <w:spacing w:beforeAutospacing="1" w:after="0" w:afterAutospacing="1" w:line="210" w:lineRule="atLeast"/>
+        <w:jc w:val="both"/>
         <w:rPr>
           <w:rFonts w:ascii="Consolas" w:eastAsia="Times New Roman" w:hAnsi="Consolas" w:cs="Times New Roman"/>
           <w:color w:val="5C5C5C"/>
@@ -1562,6 +1858,7 @@
           <w:bdr w:val="none" w:sz="0" w:space="0" w:color="auto" w:frame="1"/>
           <w:lang w:val="en-US" w:eastAsia="de-DE"/>
         </w:rPr>
+        <w:lastRenderedPageBreak/>
         <w:t>redValue = </w:t>
       </w:r>
       <w:proofErr w:type="gramStart"/>
@@ -1644,6 +1941,7 @@
         </w:pBdr>
         <w:shd w:val="clear" w:color="auto" w:fill="F8F8F8"/>
         <w:spacing w:beforeAutospacing="1" w:after="0" w:afterAutospacing="1" w:line="210" w:lineRule="atLeast"/>
+        <w:jc w:val="both"/>
         <w:rPr>
           <w:rFonts w:ascii="Consolas" w:eastAsia="Times New Roman" w:hAnsi="Consolas" w:cs="Times New Roman"/>
           <w:color w:val="5C5C5C"/>
@@ -1743,6 +2041,7 @@
         </w:pBdr>
         <w:shd w:val="clear" w:color="auto" w:fill="FFFFFF"/>
         <w:spacing w:beforeAutospacing="1" w:after="0" w:afterAutospacing="1" w:line="210" w:lineRule="atLeast"/>
+        <w:jc w:val="both"/>
         <w:rPr>
           <w:rFonts w:ascii="Consolas" w:eastAsia="Times New Roman" w:hAnsi="Consolas" w:cs="Times New Roman"/>
           <w:color w:val="5C5C5C"/>
@@ -4048,7 +4347,7 @@
 </file>
 
 <file path=customXml/itemProps1.xml><?xml version="1.0" encoding="utf-8"?>
-<ds:datastoreItem xmlns:ds="http://schemas.openxmlformats.org/officeDocument/2006/customXml" ds:itemID="{83BFDA69-52BF-430B-BA22-BAF5505D24F9}">
+<ds:datastoreItem xmlns:ds="http://schemas.openxmlformats.org/officeDocument/2006/customXml" ds:itemID="{95C00C57-6603-42A2-946C-4C70B5AE0A24}">
   <ds:schemaRefs>
     <ds:schemaRef ds:uri="http://schemas.openxmlformats.org/officeDocument/2006/bibliography"/>
   </ds:schemaRefs>

</xml_diff>